<commit_message>
Update licence and course info
</commit_message>
<xml_diff>
--- a/src/Components/Labs/Lectures/L0_INTRODUCTION_&_LICENSE.docx
+++ b/src/Components/Labs/Lectures/L0_INTRODUCTION_&_LICENSE.docx
@@ -567,16 +567,8 @@
         <w:rPr>
           <w:rFonts w:asciiTheme="minorHAnsi" w:hAnsiTheme="minorHAnsi" w:cstheme="minorHAnsi"/>
         </w:rPr>
-        <w:t xml:space="preserve"> </w:t>
-      </w:r>
-      <w:proofErr w:type="spellStart"/>
-      <w:r>
-        <w:rPr>
-          <w:rFonts w:asciiTheme="minorHAnsi" w:hAnsiTheme="minorHAnsi" w:cstheme="minorHAnsi"/>
-        </w:rPr>
-        <w:t>Powerpoint</w:t>
-      </w:r>
-      <w:proofErr w:type="spellEnd"/>
+        <w:t xml:space="preserve"> Powerpoint</w:t>
+      </w:r>
       <w:r>
         <w:rPr>
           <w:rFonts w:asciiTheme="minorHAnsi" w:hAnsiTheme="minorHAnsi" w:cstheme="minorHAnsi"/>
@@ -599,21 +591,7 @@
         <w:rPr>
           <w:rFonts w:asciiTheme="minorHAnsi" w:hAnsiTheme="minorHAnsi" w:cstheme="minorHAnsi"/>
         </w:rPr>
-        <w:t xml:space="preserve">. But remember that just showing slides will put the auditory to sleep. Tell the story, use the black or white board, demonstrate by building models, discuss the results from simulations, etc. </w:t>
-      </w:r>
-      <w:proofErr w:type="spellStart"/>
-      <w:r>
-        <w:rPr>
-          <w:rFonts w:asciiTheme="minorHAnsi" w:hAnsiTheme="minorHAnsi" w:cstheme="minorHAnsi"/>
-        </w:rPr>
-        <w:t>Powerpoints</w:t>
-      </w:r>
-      <w:proofErr w:type="spellEnd"/>
-      <w:r>
-        <w:rPr>
-          <w:rFonts w:asciiTheme="minorHAnsi" w:hAnsiTheme="minorHAnsi" w:cstheme="minorHAnsi"/>
-        </w:rPr>
-        <w:t xml:space="preserve"> </w:t>
+        <w:t xml:space="preserve">. But remember that just showing slides will put the auditory to sleep. Tell the story, use the black or white board, demonstrate by building models, discuss the results from simulations, etc. Powerpoints </w:t>
       </w:r>
       <w:r>
         <w:rPr>
@@ -631,14 +609,7 @@
         <w:rPr>
           <w:rFonts w:asciiTheme="minorHAnsi" w:hAnsiTheme="minorHAnsi" w:cstheme="minorHAnsi"/>
         </w:rPr>
-        <w:t xml:space="preserve">The slides also use </w:t>
-      </w:r>
-      <w:proofErr w:type="spellStart"/>
-      <w:r>
-        <w:rPr>
-          <w:rFonts w:asciiTheme="minorHAnsi" w:hAnsiTheme="minorHAnsi" w:cstheme="minorHAnsi"/>
-        </w:rPr>
-        <w:t>Power</w:t>
+        <w:t>The slides also use Power</w:t>
       </w:r>
       <w:r>
         <w:rPr>
@@ -650,14 +621,7 @@
         <w:rPr>
           <w:rFonts w:asciiTheme="minorHAnsi" w:hAnsiTheme="minorHAnsi" w:cstheme="minorHAnsi"/>
         </w:rPr>
-        <w:t>’s</w:t>
-      </w:r>
-      <w:proofErr w:type="spellEnd"/>
-      <w:r>
-        <w:rPr>
-          <w:rFonts w:asciiTheme="minorHAnsi" w:hAnsiTheme="minorHAnsi" w:cstheme="minorHAnsi"/>
-        </w:rPr>
-        <w:t xml:space="preserve"> Animation feature.</w:t>
+        <w:t>’s Animation feature.</w:t>
       </w:r>
     </w:p>
     <w:p>
@@ -2932,16 +2896,8 @@
         <w:rPr>
           <w:rFonts w:asciiTheme="minorHAnsi" w:hAnsiTheme="minorHAnsi" w:cstheme="minorHAnsi"/>
         </w:rPr>
-        <w:t xml:space="preserve"> are from </w:t>
-      </w:r>
-      <w:proofErr w:type="spellStart"/>
-      <w:r>
-        <w:rPr>
-          <w:rFonts w:asciiTheme="minorHAnsi" w:hAnsiTheme="minorHAnsi" w:cstheme="minorHAnsi"/>
-        </w:rPr>
-        <w:t>Pixabay</w:t>
-      </w:r>
-      <w:proofErr w:type="spellEnd"/>
+        <w:t xml:space="preserve"> are from Pixabay</w:t>
+      </w:r>
       <w:r>
         <w:rPr>
           <w:rFonts w:asciiTheme="minorHAnsi" w:hAnsiTheme="minorHAnsi" w:cstheme="minorHAnsi"/>
@@ -3095,33 +3051,7 @@
           <w:szCs w:val="40"/>
           <w:lang w:eastAsia="en-GB"/>
         </w:rPr>
-        <w:t>StochSD-</w:t>
-      </w:r>
-      <w:r>
-        <w:rPr>
-          <w:rFonts w:cstheme="minorHAnsi"/>
-          <w:b/>
-          <w:bCs/>
-          <w:color w:val="191B26"/>
-          <w:kern w:val="36"/>
-          <w:sz w:val="40"/>
-          <w:szCs w:val="40"/>
-          <w:lang w:eastAsia="en-GB"/>
-        </w:rPr>
-        <w:t>Course License.doc</w:t>
-      </w:r>
-      <w:r>
-        <w:rPr>
-          <w:rFonts w:cstheme="minorHAnsi"/>
-          <w:b/>
-          <w:bCs/>
-          <w:color w:val="191B26"/>
-          <w:kern w:val="36"/>
-          <w:sz w:val="40"/>
-          <w:szCs w:val="40"/>
-          <w:lang w:eastAsia="en-GB"/>
-        </w:rPr>
-        <w:t>x</w:t>
+        <w:t>Course-Material License</w:t>
       </w:r>
     </w:p>
     <w:p>
@@ -3159,34 +3089,7 @@
           <w:color w:val="191B26"/>
           <w:lang w:eastAsia="en-GB"/>
         </w:rPr>
-        <w:t xml:space="preserve"> </w:t>
-      </w:r>
-      <w:r>
-        <w:rPr>
-          <w:rFonts w:cstheme="minorHAnsi"/>
-          <w:color w:val="191B26"/>
-          <w:highlight w:val="yellow"/>
-          <w:lang w:eastAsia="en-GB"/>
-        </w:rPr>
-        <w:t>December 11</w:t>
-      </w:r>
-      <w:r>
-        <w:rPr>
-          <w:rFonts w:cstheme="minorHAnsi"/>
-          <w:color w:val="191B26"/>
-          <w:highlight w:val="yellow"/>
-          <w:lang w:eastAsia="en-GB"/>
-        </w:rPr>
-        <w:t>, 202</w:t>
-      </w:r>
-      <w:r>
-        <w:rPr>
-          <w:rFonts w:cstheme="minorHAnsi"/>
-          <w:color w:val="191B26"/>
-          <w:highlight w:val="yellow"/>
-          <w:lang w:eastAsia="en-GB"/>
-        </w:rPr>
-        <w:t>1</w:t>
+        <w:t xml:space="preserve"> December 18, 2021</w:t>
       </w:r>
     </w:p>
     <w:p>
@@ -3313,23 +3216,7 @@
           <w:rFonts w:cstheme="minorHAnsi"/>
           <w:color w:val="191B26"/>
         </w:rPr>
-        <w:t xml:space="preserve">The Course Material consists of Lectures in form of </w:t>
-      </w:r>
-      <w:proofErr w:type="spellStart"/>
-      <w:r>
-        <w:rPr>
-          <w:rFonts w:cstheme="minorHAnsi"/>
-          <w:color w:val="191B26"/>
-        </w:rPr>
-        <w:t>Powerpoint</w:t>
-      </w:r>
-      <w:proofErr w:type="spellEnd"/>
-      <w:r>
-        <w:rPr>
-          <w:rFonts w:cstheme="minorHAnsi"/>
-          <w:color w:val="191B26"/>
-        </w:rPr>
-        <w:t xml:space="preserve"> slides and Laboratory exercises for a course or for self-studies in “</w:t>
+        <w:t>The Course Material consists of Lectures in form of PowerPoint slides and Laboratory exercises for a course or for self-studies in “</w:t>
       </w:r>
       <w:r>
         <w:rPr>
@@ -3375,7 +3262,7 @@
           <w:color w:val="191B26"/>
           <w:lang w:val="en-GB"/>
         </w:rPr>
-        <w:t xml:space="preserve">Your use of the Course Material constitutes an agreement by you and the Author to be bound by the conditions (“Terms”) of this license. The Author reserves the right, at our sole discretion, to change or modify portions of these Terms at any time. </w:t>
+        <w:t xml:space="preserve">Your use of the Course Material constitutes an agreement by you and the Author to be bound by the conditions of this license. The Author reserves the right, at our sole discretion, to change or modify portions of these Terms at any time. </w:t>
       </w:r>
     </w:p>
     <w:p>
@@ -3422,95 +3309,7 @@
         <w:rPr>
           <w:rFonts w:cstheme="minorHAnsi"/>
         </w:rPr>
-        <w:t>The Content is available and free for all to use or teach</w:t>
-      </w:r>
-      <w:r>
-        <w:rPr>
-          <w:rFonts w:cstheme="minorHAnsi"/>
-        </w:rPr>
-        <w:t xml:space="preserve"> in any kind of course or presentation</w:t>
-      </w:r>
-      <w:r>
-        <w:rPr>
-          <w:rFonts w:cstheme="minorHAnsi"/>
-        </w:rPr>
-        <w:t>. You may also translate</w:t>
-      </w:r>
-      <w:r>
-        <w:rPr>
-          <w:rFonts w:cstheme="minorHAnsi"/>
-        </w:rPr>
-        <w:t>,</w:t>
-      </w:r>
-      <w:r>
-        <w:rPr>
-          <w:rFonts w:cstheme="minorHAnsi"/>
-        </w:rPr>
-        <w:t xml:space="preserve"> modify, adapt, add and remove parts</w:t>
-      </w:r>
-      <w:r>
-        <w:rPr>
-          <w:rFonts w:cstheme="minorHAnsi"/>
-        </w:rPr>
-        <w:t xml:space="preserve"> of</w:t>
-      </w:r>
-      <w:r>
-        <w:rPr>
-          <w:rFonts w:cstheme="minorHAnsi"/>
-        </w:rPr>
-        <w:t xml:space="preserve"> the Content to fit your own requirements without permission with one exception. </w:t>
-      </w:r>
-      <w:r>
-        <w:rPr>
-          <w:rFonts w:cstheme="minorHAnsi"/>
-        </w:rPr>
-        <w:t>Illustrations</w:t>
-      </w:r>
-      <w:r>
-        <w:rPr>
-          <w:rFonts w:cstheme="minorHAnsi"/>
-        </w:rPr>
-        <w:t xml:space="preserve"> marked as “© </w:t>
-      </w:r>
-      <w:proofErr w:type="spellStart"/>
-      <w:r>
-        <w:rPr>
-          <w:rFonts w:cstheme="minorHAnsi"/>
-        </w:rPr>
-        <w:t>Pixabay</w:t>
-      </w:r>
-      <w:proofErr w:type="spellEnd"/>
-      <w:r>
-        <w:rPr>
-          <w:rFonts w:cstheme="minorHAnsi"/>
-        </w:rPr>
-        <w:t>” or “© OpenStreetMap” are downloaded</w:t>
-      </w:r>
-      <w:r>
-        <w:rPr>
-          <w:rFonts w:cstheme="minorHAnsi"/>
-        </w:rPr>
-        <w:t>,</w:t>
-      </w:r>
-      <w:r>
-        <w:rPr>
-          <w:rFonts w:cstheme="minorHAnsi"/>
-        </w:rPr>
-        <w:t xml:space="preserve"> and the licenses for </w:t>
-      </w:r>
-      <w:proofErr w:type="spellStart"/>
-      <w:r>
-        <w:rPr>
-          <w:rFonts w:cstheme="minorHAnsi"/>
-        </w:rPr>
-        <w:t>Pixabay</w:t>
-      </w:r>
-      <w:proofErr w:type="spellEnd"/>
-      <w:r>
-        <w:rPr>
-          <w:rFonts w:cstheme="minorHAnsi"/>
-        </w:rPr>
-        <w:t xml:space="preserve"> and OpenStreetMap must be respected. </w:t>
+        <w:t xml:space="preserve">The Content is available and free for all to use or teach in any kind of course or presentation. You may also modify, adapt, add and remove parts and / or translate the Content to fit your own requirements without permission with one exception. Slides marked as “© Pixabay” or “© OpenStreetMap” are downloaded and the licenses for Pixabay and OpenStreetMap must be respected. </w:t>
       </w:r>
       <w:r>
         <w:rPr>
@@ -3518,39 +3317,7 @@
           <w:color w:val="191B26"/>
           <w:lang w:eastAsia="en-GB"/>
         </w:rPr>
-        <w:t>The Author expressly disclaims any liability</w:t>
-      </w:r>
-      <w:r>
-        <w:rPr>
-          <w:rFonts w:cstheme="minorHAnsi"/>
-          <w:color w:val="191B26"/>
-          <w:lang w:eastAsia="en-GB"/>
-        </w:rPr>
-        <w:t xml:space="preserve"> for the User’s violation</w:t>
-      </w:r>
-      <w:r>
-        <w:rPr>
-          <w:rFonts w:cstheme="minorHAnsi"/>
-          <w:color w:val="191B26"/>
-          <w:lang w:eastAsia="en-GB"/>
-        </w:rPr>
-        <w:t xml:space="preserve"> </w:t>
-      </w:r>
-      <w:r>
-        <w:rPr>
-          <w:rFonts w:cstheme="minorHAnsi"/>
-          <w:color w:val="191B26"/>
-          <w:lang w:eastAsia="en-GB"/>
-        </w:rPr>
-        <w:t>of these licenses</w:t>
-      </w:r>
-      <w:r>
-        <w:rPr>
-          <w:rFonts w:cstheme="minorHAnsi"/>
-          <w:color w:val="191B26"/>
-          <w:lang w:eastAsia="en-GB"/>
-        </w:rPr>
-        <w:t>.</w:t>
+        <w:t>The Author expressly disclaims any liability for the User’s violation of these licenses.</w:t>
       </w:r>
     </w:p>
     <w:p>
@@ -3598,7 +3365,7 @@
           <w:color w:val="191B26"/>
           <w:lang w:eastAsia="en-GB"/>
         </w:rPr>
-        <w:t>You agree to indemnify and hold harmless the Author from and against any and all loss, expenses, damages, and costs, including without limitation reasonable attorney’s fees, resulting, whether directly or indirectly, from your violation of the Terms. You also agree to indemnify and hold harmless the Author from and against any and all claims brought by third parties arising out of your use of the Websites or by changing the Content.</w:t>
+        <w:t>You agree to indemnify and hold harmless the Author from and against any and all loss, expenses, damages, and costs, including without limitation reasonable legal fees, resulting, whether directly or indirectly from your violation of the Terms. You also agree to indemnify and hold harmless the Author from and against any and all claims brought by third parties arising out of your use of the Websites or by changing the Content.</w:t>
       </w:r>
     </w:p>
     <w:p>
@@ -3646,7 +3413,7 @@
           <w:color w:val="191B26"/>
           <w:lang w:eastAsia="en-GB"/>
         </w:rPr>
-        <w:t>THE WEBSITES AND THE CONTENT ARE PROVIDED "AS IS". NO WARRANTY IS OFFERED, EXPLICIT OR IMPLIED, REGARDING ANY CONTENT, THE WEBSITES, THE ACCURACY OF ANY INFORMATION, OR ANY RIGHTS OR LICENSES UNDER THIS AGREEMENT INCLUDING, WITHOUT LIMITATION, ANY IMPLIED WARRANTIES OF MERCHANTABILITY OR FITNESS FOR A PARTICULAR PURPOSE. THE AUTHOR DOES NOT REPRESENT OR WARRANT THAT THE WEBSITES OR THEIR CONTENT WILL MEET YOUR REQUIREMENTS OR THAT THEIR USE WILL BE UNINTERRUPTED OR ERROR FREE. THE AUTHOR SHALL NOT BE LIABLE TO YOU OR TO ANY OTHER PERSON OR ENTITY FOR ANY GENERAL, PUNITIVE, SPECIAL, INDIRECT, CONSEQUENTIAL OR INCIDENTAL DAMAGES, OR LOST PROFITS OR ANY OTHER DAMAGES, COSTS OR LOSSES ARISING OUT OF YOUR USE OF THE WEBSITES OR THEIR CONTENT OR BY YOUR CHANGE AND USE OF THE CONTENT.</w:t>
+        <w:t>THE WEBSITES AND THE CONTENT ARE PROVIDED "AS IS." NO WARRANTY IS OFFERED, EXPLICIT OR IMPLIED, REGARDING ANY CONTENT, THE WEBSITES, THE ACCURACY OF ANY INFORMATION, OR ANY RIGHTS OR LICENSES UNDER THIS AGREEMENT INCLUDING, WITHOUT LIMITATION ANY IMPLIED WARRANTIES OF MERCHANTABILITY OR FITNESS FOR A PARTICULAR PURPOSE. THE AUTHOR DOES NOT REPRESENT OR WARRANT THAT THE WEBSITES OR THEIR CONTENT WILL MEET YOUR REQUIREMENTS OR THAT THEIR USE WILL BE UNINTERRUPTED OR ERROR FREE. THE AUTHOR SHALL NOT BE LIABLE TO YOU OR TO ANY OTHER PERSON OR ENTITY FOR ANY GENERAL, PUNITIVE, SPECIAL, INDIRECT, CONSEQUENTIAL OR INCIDENTAL DAMAGES OR LOST PROFITS OR ANY OTHER DAMAGES, COSTS OR LOSSES ARISING OUT OF YOUR USE OF THE WEBSITES OR THEIR CONTENT OR BY YOUR CHANGE AND USE OF THE CONTENT AFTER ITS DOWNLOADING.</w:t>
       </w:r>
     </w:p>
     <w:p>

</xml_diff>